<commit_message>
Update R Shiny Training - 2024.docx
</commit_message>
<xml_diff>
--- a/R Shiny Training - 2024.docx
+++ b/R Shiny Training - 2024.docx
@@ -1237,7 +1237,7 @@
           <w:sz w:val="24"/>
           <w:szCs w:val="24"/>
         </w:rPr>
-        <w:t>22</w:t>
+        <w:t>29</w:t>
       </w:r>
       <w:r>
         <w:rPr>
@@ -1291,7 +1291,7 @@
           <w:sz w:val="24"/>
           <w:szCs w:val="24"/>
         </w:rPr>
-        <w:t>7</w:t>
+        <w:t>8</w:t>
       </w:r>
       <w:r>
         <w:rPr>
@@ -1307,7 +1307,7 @@
           <w:sz w:val="24"/>
           <w:szCs w:val="24"/>
         </w:rPr>
-        <w:t>29</w:t>
+        <w:t>5</w:t>
       </w:r>
       <w:r>
         <w:rPr>
@@ -1377,7 +1377,7 @@
           <w:sz w:val="24"/>
           <w:szCs w:val="24"/>
         </w:rPr>
-        <w:t>5</w:t>
+        <w:t>12</w:t>
       </w:r>
       <w:r>
         <w:rPr>
@@ -1471,7 +1471,15 @@
           <w:sz w:val="24"/>
           <w:szCs w:val="24"/>
         </w:rPr>
-        <w:t>12</w:t>
+        <w:t>1</w:t>
+      </w:r>
+      <w:r>
+        <w:rPr>
+          <w:rFonts w:ascii="Times New Roman" w:eastAsia="Times New Roman" w:hAnsi="Times New Roman" w:cs="Times New Roman"/>
+          <w:sz w:val="24"/>
+          <w:szCs w:val="24"/>
+        </w:rPr>
+        <w:t>9</w:t>
       </w:r>
       <w:r>
         <w:rPr>
@@ -1543,15 +1551,7 @@
           <w:sz w:val="24"/>
           <w:szCs w:val="24"/>
         </w:rPr>
-        <w:t xml:space="preserve"> (</w:t>
-      </w:r>
-      <w:r>
-        <w:rPr>
-          <w:rFonts w:ascii="Times New Roman" w:eastAsia="Times New Roman" w:hAnsi="Times New Roman" w:cs="Times New Roman"/>
-          <w:sz w:val="24"/>
-          <w:szCs w:val="24"/>
-        </w:rPr>
-        <w:t xml:space="preserve">Optional content no </w:t>
+        <w:t xml:space="preserve"> (Optional content no </w:t>
       </w:r>
       <w:r>
         <w:rPr>

</xml_diff>